<commit_message>
wz tworzy sie w calosci
</commit_message>
<xml_diff>
--- a/templates/wz_template.docx
+++ b/templates/wz_template.docx
@@ -1166,7 +1166,7 @@
                 <w:color w:val="000000"/>
                 <w:lang w:val="en-GB"/>
               </w:rPr>
-              <w:t>{%tr for row in i</w:t>
+              <w:t xml:space="preserve">{%tr for row in </w:t>
             </w:r>
             <w:r>
               <w:rPr>
@@ -1174,7 +1174,15 @@
                 <w:color w:val="000000"/>
                 <w:lang w:val="en-GB"/>
               </w:rPr>
-              <w:t>tems %}</w:t>
+              <w:t>products</w:t>
+            </w:r>
+            <w:r>
+              <w:rPr>
+                <w:rFonts w:ascii="Times New Roman" w:eastAsia="Times New Roman" w:hAnsi="Times New Roman" w:cs="Times New Roman"/>
+                <w:color w:val="000000"/>
+                <w:lang w:val="en-GB"/>
+              </w:rPr>
+              <w:t xml:space="preserve"> %}</w:t>
             </w:r>
           </w:p>
         </w:tc>

</xml_diff>

<commit_message>
naprawa naglowka kolumny lp w wuzetkach
</commit_message>
<xml_diff>
--- a/templates/wz_template.docx
+++ b/templates/wz_template.docx
@@ -955,8 +955,8 @@
         <w:tblLook w:val="0400" w:firstRow="0" w:lastRow="0" w:firstColumn="0" w:lastColumn="0" w:noHBand="0" w:noVBand="1"/>
       </w:tblPr>
       <w:tblGrid>
-        <w:gridCol w:w="464"/>
-        <w:gridCol w:w="808"/>
+        <w:gridCol w:w="562"/>
+        <w:gridCol w:w="710"/>
         <w:gridCol w:w="808"/>
         <w:gridCol w:w="808"/>
         <w:gridCol w:w="807"/>
@@ -971,7 +971,7 @@
         </w:trPr>
         <w:tc>
           <w:tcPr>
-            <w:tcW w:w="464" w:type="dxa"/>
+            <w:tcW w:w="562" w:type="dxa"/>
             <w:tcBorders>
               <w:top w:val="single" w:sz="4" w:space="0" w:color="000000"/>
               <w:left w:val="single" w:sz="4" w:space="0" w:color="000000"/>
@@ -1003,7 +1003,7 @@
         </w:tc>
         <w:tc>
           <w:tcPr>
-            <w:tcW w:w="3641" w:type="dxa"/>
+            <w:tcW w:w="3543" w:type="dxa"/>
             <w:gridSpan w:val="5"/>
             <w:tcBorders>
               <w:top w:val="single" w:sz="4" w:space="0" w:color="000000"/>
@@ -1160,7 +1160,7 @@
         </w:trPr>
         <w:tc>
           <w:tcPr>
-            <w:tcW w:w="464" w:type="dxa"/>
+            <w:tcW w:w="562" w:type="dxa"/>
             <w:tcBorders>
               <w:top w:val="nil"/>
               <w:left w:val="single" w:sz="4" w:space="0" w:color="000000"/>
@@ -1210,7 +1210,7 @@
         </w:tc>
         <w:tc>
           <w:tcPr>
-            <w:tcW w:w="3641" w:type="dxa"/>
+            <w:tcW w:w="3543" w:type="dxa"/>
             <w:gridSpan w:val="5"/>
             <w:tcBorders>
               <w:top w:val="single" w:sz="4" w:space="0" w:color="000000"/>
@@ -1397,7 +1397,7 @@
         </w:trPr>
         <w:tc>
           <w:tcPr>
-            <w:tcW w:w="464" w:type="dxa"/>
+            <w:tcW w:w="562" w:type="dxa"/>
             <w:tcBorders>
               <w:top w:val="nil"/>
               <w:left w:val="nil"/>
@@ -1420,7 +1420,7 @@
         </w:tc>
         <w:tc>
           <w:tcPr>
-            <w:tcW w:w="808" w:type="dxa"/>
+            <w:tcW w:w="710" w:type="dxa"/>
             <w:tcBorders>
               <w:top w:val="nil"/>
               <w:left w:val="nil"/>

</xml_diff>